<commit_message>
[Document] Update Report 3
</commit_message>
<xml_diff>
--- a/docs/Reports/Report3_G3.docx
+++ b/docs/Reports/Report3_G3.docx
@@ -1619,7 +1619,7 @@
     <w:sdt>
       <w:sdtPr>
         <w:rPr>
-          <w:rFonts w:eastAsia="Times New Roman" w:cs="Times New Roman"/>
+          <w:rFonts w:ascii="Times New Roman" w:eastAsia="Times New Roman" w:hAnsi="Times New Roman" w:cs="Times New Roman"/>
           <w:b w:val="0"/>
           <w:bCs w:val="0"/>
           <w:kern w:val="0"/>
@@ -37315,6 +37315,7 @@
       <w:pPr>
         <w:spacing w:after="120"/>
         <w:ind w:left="720" w:firstLine="720"/>
+        <w:jc w:val="both"/>
         <w:rPr>
           <w:rFonts w:asciiTheme="majorHAnsi" w:hAnsiTheme="majorHAnsi"/>
         </w:rPr>
@@ -37494,6 +37495,7 @@
       <w:pPr>
         <w:spacing w:after="120"/>
         <w:ind w:left="720" w:firstLine="720"/>
+        <w:jc w:val="both"/>
         <w:rPr>
           <w:rFonts w:asciiTheme="majorHAnsi" w:hAnsiTheme="majorHAnsi"/>
         </w:rPr>
@@ -37626,6 +37628,7 @@
       <w:pPr>
         <w:spacing w:after="120"/>
         <w:ind w:left="720" w:firstLine="720"/>
+        <w:jc w:val="both"/>
         <w:rPr>
           <w:rFonts w:asciiTheme="majorHAnsi" w:hAnsiTheme="majorHAnsi"/>
         </w:rPr>
@@ -37699,6 +37702,52 @@
     </w:p>
     <w:p>
       <w:pPr>
+        <w:pStyle w:val="Heading3"/>
+        <w:numPr>
+          <w:ilvl w:val="2"/>
+          <w:numId w:val="28"/>
+        </w:numPr>
+      </w:pPr>
+      <w:bookmarkStart w:id="52" w:name="_Toc427272797"/>
+      <w:r>
+        <w:t>Admin requirement</w:t>
+      </w:r>
+      <w:bookmarkEnd w:id="52"/>
+    </w:p>
+    <w:p>
+      <w:pPr>
+        <w:spacing w:after="120"/>
+        <w:ind w:left="720" w:firstLine="720"/>
+        <w:jc w:val="both"/>
+        <w:rPr>
+          <w:rFonts w:asciiTheme="majorHAnsi" w:hAnsiTheme="majorHAnsi"/>
+          <w:szCs w:val="24"/>
+        </w:rPr>
+      </w:pPr>
+      <w:r>
+        <w:rPr>
+          <w:rFonts w:asciiTheme="majorHAnsi" w:hAnsiTheme="majorHAnsi"/>
+          <w:szCs w:val="24"/>
+        </w:rPr>
+        <w:t xml:space="preserve">Admin is people who manages </w:t>
+      </w:r>
+      <w:r>
+        <w:rPr>
+          <w:rFonts w:asciiTheme="majorHAnsi" w:hAnsiTheme="majorHAnsi"/>
+          <w:szCs w:val="24"/>
+        </w:rPr>
+        <w:t>account</w:t>
+      </w:r>
+      <w:r>
+        <w:rPr>
+          <w:rFonts w:asciiTheme="majorHAnsi" w:hAnsiTheme="majorHAnsi"/>
+          <w:szCs w:val="24"/>
+        </w:rPr>
+        <w:t>. Administrator can use some following functions:</w:t>
+      </w:r>
+    </w:p>
+    <w:p>
+      <w:pPr>
         <w:pStyle w:val="ListParagraph"/>
         <w:numPr>
           <w:ilvl w:val="0"/>
@@ -37709,58 +37758,155 @@
         <w:jc w:val="both"/>
         <w:rPr>
           <w:rFonts w:asciiTheme="majorHAnsi" w:hAnsiTheme="majorHAnsi"/>
+          <w:szCs w:val="24"/>
         </w:rPr>
       </w:pPr>
       <w:r>
         <w:rPr>
           <w:rFonts w:asciiTheme="majorHAnsi" w:hAnsiTheme="majorHAnsi"/>
-        </w:rPr>
-        <w:t>View treatment</w:t>
+          <w:szCs w:val="24"/>
+        </w:rPr>
+        <w:t xml:space="preserve">Manage </w:t>
+      </w:r>
+      <w:r>
+        <w:rPr>
+          <w:rFonts w:asciiTheme="majorHAnsi" w:hAnsiTheme="majorHAnsi"/>
+          <w:szCs w:val="24"/>
+        </w:rPr>
+        <w:t>account</w:t>
+      </w:r>
+      <w:r>
+        <w:rPr>
+          <w:rFonts w:asciiTheme="majorHAnsi" w:hAnsiTheme="majorHAnsi"/>
+          <w:szCs w:val="24"/>
+        </w:rPr>
+        <w:t xml:space="preserve"> includes:</w:t>
       </w:r>
     </w:p>
     <w:p>
       <w:pPr>
-        <w:pStyle w:val="Heading3"/>
+        <w:pStyle w:val="ListParagraph"/>
+        <w:numPr>
+          <w:ilvl w:val="0"/>
+          <w:numId w:val="30"/>
+        </w:numPr>
+        <w:spacing w:line="256" w:lineRule="auto"/>
+        <w:ind w:left="1710"/>
+        <w:jc w:val="both"/>
+        <w:rPr>
+          <w:rFonts w:asciiTheme="majorHAnsi" w:hAnsiTheme="majorHAnsi"/>
+          <w:szCs w:val="24"/>
+        </w:rPr>
+      </w:pPr>
+      <w:r>
+        <w:rPr>
+          <w:rFonts w:asciiTheme="majorHAnsi" w:hAnsiTheme="majorHAnsi"/>
+          <w:szCs w:val="24"/>
+        </w:rPr>
+        <w:t>Remove account</w:t>
+      </w:r>
+    </w:p>
+    <w:p>
+      <w:pPr>
+        <w:pStyle w:val="ListParagraph"/>
+        <w:numPr>
+          <w:ilvl w:val="0"/>
+          <w:numId w:val="30"/>
+        </w:numPr>
+        <w:spacing w:line="256" w:lineRule="auto"/>
+        <w:ind w:left="1710"/>
+        <w:jc w:val="both"/>
+        <w:rPr>
+          <w:rFonts w:asciiTheme="majorHAnsi" w:hAnsiTheme="majorHAnsi"/>
+          <w:szCs w:val="24"/>
+        </w:rPr>
+      </w:pPr>
+      <w:r>
+        <w:rPr>
+          <w:rFonts w:asciiTheme="majorHAnsi" w:hAnsiTheme="majorHAnsi"/>
+          <w:szCs w:val="24"/>
+        </w:rPr>
+        <w:t>Add account</w:t>
+      </w:r>
+    </w:p>
+    <w:p>
+      <w:pPr>
+        <w:pStyle w:val="ListParagraph"/>
+        <w:numPr>
+          <w:ilvl w:val="0"/>
+          <w:numId w:val="30"/>
+        </w:numPr>
+        <w:spacing w:line="256" w:lineRule="auto"/>
+        <w:ind w:left="1710"/>
+        <w:jc w:val="both"/>
+        <w:rPr>
+          <w:rFonts w:asciiTheme="majorHAnsi" w:hAnsiTheme="majorHAnsi"/>
+          <w:szCs w:val="24"/>
+        </w:rPr>
+      </w:pPr>
+      <w:r>
+        <w:rPr>
+          <w:rFonts w:asciiTheme="majorHAnsi" w:hAnsiTheme="majorHAnsi"/>
+          <w:szCs w:val="24"/>
+        </w:rPr>
+        <w:t>Update account</w:t>
+      </w:r>
+    </w:p>
+    <w:p>
+      <w:pPr>
+        <w:pStyle w:val="ListParagraph"/>
         <w:numPr>
           <w:ilvl w:val="2"/>
           <w:numId w:val="28"/>
         </w:numPr>
-      </w:pPr>
-      <w:bookmarkStart w:id="52" w:name="_Toc427272797"/>
-      <w:r>
-        <w:t>Admin requirement</w:t>
-      </w:r>
-      <w:bookmarkEnd w:id="52"/>
+        <w:spacing w:line="256" w:lineRule="auto"/>
+        <w:jc w:val="both"/>
+        <w:rPr>
+          <w:rFonts w:asciiTheme="majorHAnsi" w:hAnsiTheme="majorHAnsi"/>
+          <w:b/>
+          <w:sz w:val="28"/>
+          <w:szCs w:val="28"/>
+        </w:rPr>
+      </w:pPr>
+      <w:r>
+        <w:rPr>
+          <w:rFonts w:asciiTheme="majorHAnsi" w:hAnsiTheme="majorHAnsi"/>
+          <w:b/>
+          <w:sz w:val="28"/>
+          <w:szCs w:val="28"/>
+        </w:rPr>
+        <w:t>Nurse requirement</w:t>
+      </w:r>
     </w:p>
     <w:p>
       <w:pPr>
-        <w:spacing w:after="120"/>
-        <w:ind w:left="720" w:firstLine="720"/>
+        <w:pStyle w:val="ListParagraph"/>
+        <w:spacing w:line="256" w:lineRule="auto"/>
+        <w:ind w:left="1224"/>
+        <w:jc w:val="both"/>
         <w:rPr>
           <w:rFonts w:asciiTheme="majorHAnsi" w:hAnsiTheme="majorHAnsi"/>
-          <w:szCs w:val="24"/>
+          <w:sz w:val="20"/>
+          <w:szCs w:val="20"/>
         </w:rPr>
       </w:pPr>
       <w:r>
         <w:rPr>
           <w:rFonts w:asciiTheme="majorHAnsi" w:hAnsiTheme="majorHAnsi"/>
-          <w:szCs w:val="24"/>
-        </w:rPr>
-        <w:t xml:space="preserve">Admin is people who manages </w:t>
-      </w:r>
+          <w:sz w:val="20"/>
+          <w:szCs w:val="20"/>
+        </w:rPr>
+        <w:t>Nurse is user who uses service of system. The doctor</w:t>
+      </w:r>
+      <w:bookmarkStart w:id="53" w:name="_GoBack"/>
+      <w:bookmarkEnd w:id="53"/>
       <w:r>
         <w:rPr>
           <w:rFonts w:asciiTheme="majorHAnsi" w:hAnsiTheme="majorHAnsi"/>
-          <w:szCs w:val="24"/>
-        </w:rPr>
-        <w:t>account</w:t>
-      </w:r>
-      <w:r>
-        <w:rPr>
-          <w:rFonts w:asciiTheme="majorHAnsi" w:hAnsiTheme="majorHAnsi"/>
-          <w:szCs w:val="24"/>
-        </w:rPr>
-        <w:t>. Administrator can use some following functions:</w:t>
+          <w:sz w:val="20"/>
+          <w:szCs w:val="20"/>
+        </w:rPr>
+        <w:t xml:space="preserve"> can use some following functions:</w:t>
       </w:r>
     </w:p>
     <w:p>
@@ -37775,145 +37921,13 @@
         <w:jc w:val="both"/>
         <w:rPr>
           <w:rFonts w:asciiTheme="majorHAnsi" w:hAnsiTheme="majorHAnsi"/>
-          <w:szCs w:val="24"/>
         </w:rPr>
       </w:pPr>
       <w:r>
         <w:rPr>
           <w:rFonts w:asciiTheme="majorHAnsi" w:hAnsiTheme="majorHAnsi"/>
-          <w:szCs w:val="24"/>
-        </w:rPr>
-        <w:t xml:space="preserve">Manage </w:t>
-      </w:r>
-      <w:r>
-        <w:rPr>
-          <w:rFonts w:asciiTheme="majorHAnsi" w:hAnsiTheme="majorHAnsi"/>
-          <w:szCs w:val="24"/>
-        </w:rPr>
-        <w:t>account</w:t>
-      </w:r>
-      <w:r>
-        <w:rPr>
-          <w:rFonts w:asciiTheme="majorHAnsi" w:hAnsiTheme="majorHAnsi"/>
-          <w:szCs w:val="24"/>
-        </w:rPr>
-        <w:t xml:space="preserve"> includes:</w:t>
-      </w:r>
-    </w:p>
-    <w:p>
-      <w:pPr>
-        <w:pStyle w:val="ListParagraph"/>
-        <w:numPr>
-          <w:ilvl w:val="0"/>
-          <w:numId w:val="30"/>
-        </w:numPr>
-        <w:spacing w:line="256" w:lineRule="auto"/>
-        <w:ind w:left="1710"/>
-        <w:jc w:val="both"/>
-        <w:rPr>
-          <w:rFonts w:asciiTheme="majorHAnsi" w:hAnsiTheme="majorHAnsi"/>
-          <w:szCs w:val="24"/>
-        </w:rPr>
-      </w:pPr>
-      <w:r>
-        <w:rPr>
-          <w:rFonts w:asciiTheme="majorHAnsi" w:hAnsiTheme="majorHAnsi"/>
-          <w:szCs w:val="24"/>
-        </w:rPr>
-        <w:t>Remove account</w:t>
-      </w:r>
-    </w:p>
-    <w:p>
-      <w:pPr>
-        <w:pStyle w:val="ListParagraph"/>
-        <w:numPr>
-          <w:ilvl w:val="0"/>
-          <w:numId w:val="30"/>
-        </w:numPr>
-        <w:spacing w:line="256" w:lineRule="auto"/>
-        <w:ind w:left="1710"/>
-        <w:jc w:val="both"/>
-        <w:rPr>
-          <w:rFonts w:asciiTheme="majorHAnsi" w:hAnsiTheme="majorHAnsi"/>
-          <w:szCs w:val="24"/>
-        </w:rPr>
-      </w:pPr>
-      <w:r>
-        <w:rPr>
-          <w:rFonts w:asciiTheme="majorHAnsi" w:hAnsiTheme="majorHAnsi"/>
-          <w:szCs w:val="24"/>
-        </w:rPr>
-        <w:t>Add account</w:t>
-      </w:r>
-    </w:p>
-    <w:p>
-      <w:pPr>
-        <w:pStyle w:val="ListParagraph"/>
-        <w:numPr>
-          <w:ilvl w:val="0"/>
-          <w:numId w:val="30"/>
-        </w:numPr>
-        <w:spacing w:line="256" w:lineRule="auto"/>
-        <w:ind w:left="1710"/>
-        <w:jc w:val="both"/>
-        <w:rPr>
-          <w:rFonts w:asciiTheme="majorHAnsi" w:hAnsiTheme="majorHAnsi"/>
-          <w:szCs w:val="24"/>
-        </w:rPr>
-      </w:pPr>
-      <w:r>
-        <w:rPr>
-          <w:rFonts w:asciiTheme="majorHAnsi" w:hAnsiTheme="majorHAnsi"/>
-          <w:szCs w:val="24"/>
-        </w:rPr>
-        <w:t>Update account</w:t>
-      </w:r>
-    </w:p>
-    <w:p>
-      <w:pPr>
-        <w:pStyle w:val="ListParagraph"/>
-        <w:numPr>
-          <w:ilvl w:val="2"/>
-          <w:numId w:val="28"/>
-        </w:numPr>
-        <w:spacing w:line="256" w:lineRule="auto"/>
-        <w:jc w:val="both"/>
-        <w:rPr>
-          <w:rFonts w:asciiTheme="majorHAnsi" w:hAnsiTheme="majorHAnsi"/>
-          <w:b/>
-          <w:sz w:val="28"/>
-          <w:szCs w:val="28"/>
-        </w:rPr>
-      </w:pPr>
-      <w:r>
-        <w:rPr>
-          <w:rFonts w:asciiTheme="majorHAnsi" w:hAnsiTheme="majorHAnsi"/>
-          <w:b/>
-          <w:sz w:val="28"/>
-          <w:szCs w:val="28"/>
-        </w:rPr>
-        <w:t>Nurse requirement</w:t>
-      </w:r>
-    </w:p>
-    <w:p>
-      <w:pPr>
-        <w:pStyle w:val="ListParagraph"/>
-        <w:spacing w:line="256" w:lineRule="auto"/>
-        <w:ind w:left="1224"/>
-        <w:jc w:val="both"/>
-        <w:rPr>
-          <w:rFonts w:asciiTheme="majorHAnsi" w:hAnsiTheme="majorHAnsi"/>
-          <w:sz w:val="20"/>
-          <w:szCs w:val="20"/>
-        </w:rPr>
-      </w:pPr>
-      <w:r>
-        <w:rPr>
-          <w:rFonts w:asciiTheme="majorHAnsi" w:hAnsiTheme="majorHAnsi"/>
-          <w:sz w:val="20"/>
-          <w:szCs w:val="20"/>
-        </w:rPr>
-        <w:t>Nurse is user who uses service of system. The doctor can use some following functions:</w:t>
+        </w:rPr>
+        <w:t>Create patient’s profile</w:t>
       </w:r>
     </w:p>
     <w:p>
@@ -37934,27 +37948,6 @@
         <w:rPr>
           <w:rFonts w:asciiTheme="majorHAnsi" w:hAnsiTheme="majorHAnsi"/>
         </w:rPr>
-        <w:t>Create patient’s profile</w:t>
-      </w:r>
-    </w:p>
-    <w:p>
-      <w:pPr>
-        <w:pStyle w:val="ListParagraph"/>
-        <w:numPr>
-          <w:ilvl w:val="0"/>
-          <w:numId w:val="29"/>
-        </w:numPr>
-        <w:spacing w:line="256" w:lineRule="auto"/>
-        <w:ind w:left="1080"/>
-        <w:jc w:val="both"/>
-        <w:rPr>
-          <w:rFonts w:asciiTheme="majorHAnsi" w:hAnsiTheme="majorHAnsi"/>
-        </w:rPr>
-      </w:pPr>
-      <w:r>
-        <w:rPr>
-          <w:rFonts w:asciiTheme="majorHAnsi" w:hAnsiTheme="majorHAnsi"/>
-        </w:rPr>
         <w:t>Update patient’s profile</w:t>
       </w:r>
     </w:p>
@@ -37965,21 +37958,21 @@
         <w:spacing w:before="40" w:after="0" w:line="259" w:lineRule="auto"/>
         <w:jc w:val="both"/>
       </w:pPr>
-      <w:bookmarkStart w:id="53" w:name="_Toc427272798"/>
+      <w:bookmarkStart w:id="54" w:name="_Toc427272798"/>
       <w:r>
         <w:t>System Requirement Specification</w:t>
       </w:r>
-      <w:bookmarkEnd w:id="53"/>
+      <w:bookmarkEnd w:id="54"/>
     </w:p>
     <w:p>
       <w:pPr>
         <w:pStyle w:val="Heading3"/>
       </w:pPr>
-      <w:bookmarkStart w:id="54" w:name="_Toc427272799"/>
+      <w:bookmarkStart w:id="55" w:name="_Toc427272799"/>
       <w:r>
         <w:t>External Interface Requirement</w:t>
       </w:r>
-      <w:bookmarkEnd w:id="54"/>
+      <w:bookmarkEnd w:id="55"/>
     </w:p>
     <w:p>
       <w:pPr>
@@ -38018,7 +38011,19 @@
         <w:rPr>
           <w:rFonts w:asciiTheme="majorHAnsi" w:hAnsiTheme="majorHAnsi"/>
         </w:rPr>
-        <w:t>The user interface uses Vietnamese language.</w:t>
+        <w:t>The user interface uses Vietnamese language</w:t>
+      </w:r>
+      <w:r>
+        <w:rPr>
+          <w:rFonts w:asciiTheme="majorHAnsi" w:hAnsiTheme="majorHAnsi"/>
+        </w:rPr>
+        <w:t xml:space="preserve"> in android app and English language in web app</w:t>
+      </w:r>
+      <w:r>
+        <w:rPr>
+          <w:rFonts w:asciiTheme="majorHAnsi" w:hAnsiTheme="majorHAnsi"/>
+        </w:rPr>
+        <w:t>.</w:t>
       </w:r>
     </w:p>
     <w:p>
@@ -38121,8 +38126,6 @@
         </w:rPr>
         <w:t xml:space="preserve"> and android 4.3 or above</w:t>
       </w:r>
-      <w:bookmarkStart w:id="55" w:name="_GoBack"/>
-      <w:bookmarkEnd w:id="55"/>
       <w:r>
         <w:rPr>
           <w:rFonts w:asciiTheme="majorHAnsi" w:hAnsiTheme="majorHAnsi"/>
@@ -38186,7 +38189,19 @@
           <w:rFonts w:asciiTheme="majorHAnsi" w:hAnsiTheme="majorHAnsi"/>
         </w:rPr>
         <w:lastRenderedPageBreak/>
-        <w:t>Mobile application: Android operating system (v 4.0 or above).</w:t>
+        <w:t>Mobile application:</w:t>
+      </w:r>
+      <w:r>
+        <w:rPr>
+          <w:rFonts w:asciiTheme="majorHAnsi" w:hAnsiTheme="majorHAnsi"/>
+        </w:rPr>
+        <w:t xml:space="preserve"> Android operating system (v 4.3</w:t>
+      </w:r>
+      <w:r>
+        <w:rPr>
+          <w:rFonts w:asciiTheme="majorHAnsi" w:hAnsiTheme="majorHAnsi"/>
+        </w:rPr>
+        <w:t xml:space="preserve"> or above).</w:t>
       </w:r>
     </w:p>
     <w:p>
@@ -38259,20 +38274,291 @@
     </w:p>
     <w:p>
       <w:pPr>
+        <w:pStyle w:val="Heading3"/>
+      </w:pPr>
+      <w:r>
+        <w:t>List of Use Case</w:t>
+      </w:r>
+    </w:p>
+    <w:p>
+      <w:pPr>
+        <w:pStyle w:val="Heading2"/>
+      </w:pPr>
+      <w:r>
+        <w:t>Software System Attribute</w:t>
+      </w:r>
+    </w:p>
+    <w:p>
+      <w:pPr>
+        <w:pStyle w:val="Heading3"/>
+      </w:pPr>
+      <w:r>
+        <w:t>Usability</w:t>
+      </w:r>
+    </w:p>
+    <w:p>
+      <w:pPr>
         <w:pStyle w:val="Heading4"/>
-        <w:keepLines/>
-        <w:spacing w:before="40" w:after="0" w:line="259" w:lineRule="auto"/>
         <w:ind w:left="1800" w:hanging="720"/>
+      </w:pPr>
+      <w:r>
+        <w:t>Graphic User Interface</w:t>
+      </w:r>
+    </w:p>
+    <w:p>
+      <w:pPr>
+        <w:ind w:left="1350"/>
         <w:jc w:val="both"/>
-        <w:rPr>
-          <w:rFonts w:asciiTheme="majorHAnsi" w:hAnsiTheme="majorHAnsi"/>
-        </w:rPr>
-      </w:pPr>
-      <w:r>
-        <w:rPr>
-          <w:rFonts w:asciiTheme="majorHAnsi" w:hAnsiTheme="majorHAnsi"/>
-        </w:rPr>
-        <w:t>Web Application</w:t>
+      </w:pPr>
+      <w:r>
+        <w:t>All the texts, labels and alerts of android app will be written by Vietnamese and web app will be written by English.</w:t>
+      </w:r>
+    </w:p>
+    <w:p>
+      <w:pPr>
+        <w:pStyle w:val="Heading4"/>
+        <w:ind w:left="1800" w:hanging="720"/>
+      </w:pPr>
+      <w:r>
+        <w:t>Usability</w:t>
+      </w:r>
+    </w:p>
+    <w:p>
+      <w:pPr>
+        <w:ind w:left="1350"/>
+        <w:jc w:val="both"/>
+      </w:pPr>
+      <w:r>
+        <w:t>The system usability is easy to use that will need less than 1 days of training for doctor, nurse and staff to use system. We support partient can use this system and does not training more.</w:t>
+      </w:r>
+    </w:p>
+    <w:p>
+      <w:pPr>
+        <w:pStyle w:val="Heading4"/>
+        <w:ind w:left="1800" w:hanging="720"/>
+      </w:pPr>
+      <w:r>
+        <w:t>Installation</w:t>
+      </w:r>
+    </w:p>
+    <w:p>
+      <w:pPr>
+        <w:ind w:left="1350"/>
+        <w:jc w:val="both"/>
+      </w:pPr>
+      <w:r>
+        <w:t>User can follow installation and manual guide for installation. If there are any problems, user cans contacnts developer for help.</w:t>
+      </w:r>
+    </w:p>
+    <w:p>
+      <w:pPr>
+        <w:pStyle w:val="Heading3"/>
+      </w:pPr>
+      <w:r>
+        <w:t>Reliability</w:t>
+      </w:r>
+    </w:p>
+    <w:p>
+      <w:pPr>
+        <w:pStyle w:val="ListParagraph"/>
+        <w:numPr>
+          <w:ilvl w:val="0"/>
+          <w:numId w:val="21"/>
+        </w:numPr>
+        <w:ind w:left="1350"/>
+        <w:jc w:val="both"/>
+      </w:pPr>
+      <w:r>
+        <w:t xml:space="preserve">System </w:t>
+      </w:r>
+      <w:r>
+        <w:t>notification success rate is less than 2 failed notifications per 1000 sent.</w:t>
+      </w:r>
+    </w:p>
+    <w:p>
+      <w:pPr>
+        <w:pStyle w:val="ListParagraph"/>
+        <w:numPr>
+          <w:ilvl w:val="0"/>
+          <w:numId w:val="21"/>
+        </w:numPr>
+        <w:ind w:left="1350"/>
+        <w:jc w:val="both"/>
+      </w:pPr>
+      <w:r>
+        <w:t>Android app</w:t>
+      </w:r>
+      <w:r>
+        <w:t xml:space="preserve"> will collect data of patient and sent to server anytime have Internet.</w:t>
+      </w:r>
+    </w:p>
+    <w:p>
+      <w:pPr>
+        <w:pStyle w:val="ListParagraph"/>
+        <w:numPr>
+          <w:ilvl w:val="0"/>
+          <w:numId w:val="21"/>
+        </w:numPr>
+        <w:ind w:left="1350"/>
+        <w:jc w:val="both"/>
+      </w:pPr>
+      <w:r>
+        <w:t>Web service API response success rate is less than 2 failed requests per 10000 requests.</w:t>
+      </w:r>
+    </w:p>
+    <w:p>
+      <w:pPr>
+        <w:pStyle w:val="Heading3"/>
+      </w:pPr>
+      <w:r>
+        <w:t>Availability</w:t>
+      </w:r>
+    </w:p>
+    <w:p>
+      <w:pPr>
+        <w:pStyle w:val="Heading3"/>
+      </w:pPr>
+      <w:r>
+        <w:t>Security</w:t>
+      </w:r>
+    </w:p>
+    <w:p>
+      <w:pPr>
+        <w:pStyle w:val="ListParagraph"/>
+        <w:numPr>
+          <w:ilvl w:val="0"/>
+          <w:numId w:val="21"/>
+        </w:numPr>
+        <w:ind w:left="1350"/>
+        <w:jc w:val="both"/>
+      </w:pPr>
+      <w:r>
+        <w:t>All input data are validated before saving to database.</w:t>
+      </w:r>
+    </w:p>
+    <w:p>
+      <w:pPr>
+        <w:pStyle w:val="ListParagraph"/>
+        <w:numPr>
+          <w:ilvl w:val="0"/>
+          <w:numId w:val="21"/>
+        </w:numPr>
+        <w:ind w:left="1350"/>
+        <w:jc w:val="both"/>
+      </w:pPr>
+      <w:r>
+        <w:t>All privacy information of patient is encrypted to ensure security.</w:t>
+      </w:r>
+    </w:p>
+    <w:p>
+      <w:pPr>
+        <w:pStyle w:val="ListParagraph"/>
+        <w:numPr>
+          <w:ilvl w:val="0"/>
+          <w:numId w:val="21"/>
+        </w:numPr>
+        <w:ind w:left="1350"/>
+        <w:jc w:val="both"/>
+      </w:pPr>
+      <w:r>
+        <w:t>Users is authentication/authorization for all users when they login to the system.</w:t>
+      </w:r>
+    </w:p>
+    <w:p>
+      <w:pPr>
+        <w:pStyle w:val="Heading3"/>
+      </w:pPr>
+      <w:r>
+        <w:t>Maintainability</w:t>
+      </w:r>
+    </w:p>
+    <w:p>
+      <w:pPr>
+        <w:pStyle w:val="ListParagraph"/>
+        <w:numPr>
+          <w:ilvl w:val="0"/>
+          <w:numId w:val="21"/>
+        </w:numPr>
+        <w:ind w:left="1350"/>
+      </w:pPr>
+      <w:r>
+        <w:t>System is separated into modules.</w:t>
+      </w:r>
+    </w:p>
+    <w:p>
+      <w:pPr>
+        <w:pStyle w:val="Heading3"/>
+      </w:pPr>
+      <w:r>
+        <w:t>Portability</w:t>
+      </w:r>
+    </w:p>
+    <w:p>
+      <w:pPr>
+        <w:pStyle w:val="ListParagraph"/>
+        <w:numPr>
+          <w:ilvl w:val="0"/>
+          <w:numId w:val="21"/>
+        </w:numPr>
+        <w:ind w:left="1350"/>
+        <w:jc w:val="both"/>
+      </w:pPr>
+      <w:r>
+        <w:t>Admin, staff, nurse and doctor can use application on every OS supported web browser.</w:t>
+      </w:r>
+    </w:p>
+    <w:p>
+      <w:pPr>
+        <w:pStyle w:val="ListParagraph"/>
+        <w:numPr>
+          <w:ilvl w:val="0"/>
+          <w:numId w:val="21"/>
+        </w:numPr>
+        <w:ind w:left="1350"/>
+        <w:jc w:val="both"/>
+      </w:pPr>
+      <w:r>
+        <w:t>Patient can use mobile application on every Android smartphone that have version greater than 4.3, bluetooth 4.0</w:t>
+      </w:r>
+    </w:p>
+    <w:p>
+      <w:pPr>
+        <w:pStyle w:val="Heading3"/>
+      </w:pPr>
+      <w:r>
+        <w:t>Performance</w:t>
+      </w:r>
+    </w:p>
+    <w:p>
+      <w:pPr>
+        <w:pStyle w:val="ListParagraph"/>
+        <w:numPr>
+          <w:ilvl w:val="0"/>
+          <w:numId w:val="21"/>
+        </w:numPr>
+        <w:jc w:val="both"/>
+      </w:pPr>
+      <w:r>
+        <w:t>Requests from web application are responded in less than 10 seconeds at 8 Mbps bandwidth speed.</w:t>
+      </w:r>
+    </w:p>
+    <w:p>
+      <w:pPr>
+        <w:pStyle w:val="ListParagraph"/>
+        <w:numPr>
+          <w:ilvl w:val="0"/>
+          <w:numId w:val="21"/>
+        </w:numPr>
+        <w:jc w:val="both"/>
+      </w:pPr>
+      <w:r>
+        <w:t>Mobile application tracking data of wristband every 10 second and get treatment</w:t>
+      </w:r>
+      <w:r>
+        <w:t xml:space="preserve"> from server</w:t>
+      </w:r>
+      <w:r>
+        <w:t xml:space="preserve"> less than 1 minute at 8 Mbps bandwidth speed.</w:t>
       </w:r>
     </w:p>
     <w:p>
@@ -38296,7 +38582,6 @@
           <w:rFonts w:asciiTheme="majorHAnsi" w:eastAsia="Calibri" w:hAnsiTheme="majorHAnsi"/>
           <w:sz w:val="22"/>
           <w:szCs w:val="22"/>
-          <w:lang w:val="fr-FR"/>
         </w:rPr>
       </w:pPr>
     </w:p>
@@ -39011,7 +39296,7 @@
       <w:lvlText w:val="%2.%3.%4."/>
       <w:lvlJc w:val="left"/>
       <w:pPr>
-        <w:ind w:left="864" w:hanging="864"/>
+        <w:ind w:left="2754" w:hanging="864"/>
       </w:pPr>
       <w:rPr>
         <w:rFonts w:hint="default"/>
@@ -42277,6 +42562,7 @@
         <w:numId w:val="6"/>
       </w:numPr>
       <w:spacing w:before="240" w:after="60"/>
+      <w:ind w:left="864"/>
       <w:outlineLvl w:val="3"/>
     </w:pPr>
     <w:rPr>
@@ -44156,7 +44442,7 @@
 </file>
 
 <file path=customXml/itemProps1.xml><?xml version="1.0" encoding="utf-8"?>
-<ds:datastoreItem xmlns:ds="http://schemas.openxmlformats.org/officeDocument/2006/customXml" ds:itemID="{5EF7FF9C-DC46-4BF6-B07F-9B160F51C7F4}">
+<ds:datastoreItem xmlns:ds="http://schemas.openxmlformats.org/officeDocument/2006/customXml" ds:itemID="{8662E0D8-B1D6-4E4F-A051-1C7B311D74C0}">
   <ds:schemaRefs>
     <ds:schemaRef ds:uri="http://schemas.openxmlformats.org/officeDocument/2006/bibliography"/>
   </ds:schemaRefs>

</xml_diff>